<commit_message>
JS updated to remove items, CSS updated to style list
</commit_message>
<xml_diff>
--- a/Notes from Scrimba Firebase App Tutorial.docx
+++ b/Notes from Scrimba Firebase App Tutorial.docx
@@ -7432,6 +7432,11 @@
         </w:rPr>
         <w:t>}</w:t>
       </w:r>
+    </w:p>
+    <w:p>
+      <w:pPr>
+        <w:pStyle w:val="Heading2"/>
+      </w:pPr>
     </w:p>
     <w:p/>
     <w:sectPr>

</xml_diff>